<commit_message>
uml + update plan rapport
</commit_message>
<xml_diff>
--- a/Rapport/rapport.docx
+++ b/Rapport/rapport.docx
@@ -4364,12 +4364,85 @@
     </w:p>
     <w:p>
       <w:pPr>
+        <w:spacing w:line="216" w:lineRule="auto"/>
+        <w:rPr>
+          <w:rFonts w:ascii="Times New Roman" w:hAnsi="Times New Roman" w:cs="Times New Roman"/>
+          <w:sz w:val="44"/>
+          <w:szCs w:val="44"/>
+        </w:rPr>
+      </w:pPr>
+    </w:p>
+    <w:p>
+      <w:pPr>
+        <w:spacing w:line="216" w:lineRule="auto"/>
+        <w:rPr>
+          <w:rFonts w:ascii="Times New Roman" w:hAnsi="Times New Roman" w:cs="Times New Roman"/>
+          <w:sz w:val="44"/>
+          <w:szCs w:val="44"/>
+        </w:rPr>
+      </w:pPr>
+    </w:p>
+    <w:p>
+      <w:pPr>
+        <w:spacing w:line="216" w:lineRule="auto"/>
+        <w:rPr>
+          <w:rFonts w:ascii="Times New Roman" w:hAnsi="Times New Roman" w:cs="Times New Roman"/>
+          <w:sz w:val="44"/>
+          <w:szCs w:val="44"/>
+        </w:rPr>
+      </w:pPr>
+    </w:p>
+    <w:p>
+      <w:pPr>
+        <w:spacing w:line="216" w:lineRule="auto"/>
+        <w:rPr>
+          <w:rFonts w:ascii="Times New Roman" w:hAnsi="Times New Roman" w:cs="Times New Roman"/>
+          <w:sz w:val="44"/>
+          <w:szCs w:val="44"/>
+        </w:rPr>
+      </w:pPr>
+    </w:p>
+    <w:p>
+      <w:pPr>
+        <w:spacing w:line="216" w:lineRule="auto"/>
+        <w:rPr>
+          <w:rFonts w:ascii="Times New Roman" w:hAnsi="Times New Roman" w:cs="Times New Roman"/>
+          <w:sz w:val="44"/>
+          <w:szCs w:val="44"/>
+        </w:rPr>
+      </w:pPr>
+    </w:p>
+    <w:p>
+      <w:pPr>
         <w:pStyle w:val="Paragraphedeliste"/>
         <w:ind w:left="360"/>
+        <w:rPr>
+          <w:b/>
+          <w:sz w:val="28"/>
+          <w:szCs w:val="28"/>
+        </w:rPr>
       </w:pPr>
+      <w:bookmarkStart w:id="0" w:name="_GoBack"/>
+      <w:bookmarkEnd w:id="0"/>
       <w:r>
+        <w:rPr>
+          <w:b/>
+          <w:sz w:val="28"/>
+          <w:szCs w:val="28"/>
+        </w:rPr>
         <w:t>Introduction</w:t>
       </w:r>
+    </w:p>
+    <w:p>
+      <w:pPr>
+        <w:pStyle w:val="Paragraphedeliste"/>
+        <w:ind w:left="360"/>
+        <w:rPr>
+          <w:b/>
+          <w:sz w:val="28"/>
+          <w:szCs w:val="28"/>
+        </w:rPr>
+      </w:pPr>
     </w:p>
     <w:p>
       <w:pPr>
@@ -4378,15 +4451,41 @@
           <w:ilvl w:val="0"/>
           <w:numId w:val="1"/>
         </w:numPr>
+        <w:rPr>
+          <w:b/>
+          <w:sz w:val="28"/>
+          <w:szCs w:val="28"/>
+        </w:rPr>
       </w:pPr>
       <w:proofErr w:type="spellStart"/>
       <w:r>
+        <w:rPr>
+          <w:b/>
+          <w:sz w:val="28"/>
+          <w:szCs w:val="28"/>
+        </w:rPr>
         <w:t>Enigma</w:t>
       </w:r>
       <w:proofErr w:type="spellEnd"/>
       <w:r>
+        <w:rPr>
+          <w:b/>
+          <w:sz w:val="28"/>
+          <w:szCs w:val="28"/>
+        </w:rPr>
         <w:t> : Machine de cryptage</w:t>
       </w:r>
+    </w:p>
+    <w:p>
+      <w:pPr>
+        <w:pStyle w:val="Paragraphedeliste"/>
+        <w:ind w:left="360"/>
+        <w:rPr>
+          <w:b/>
+          <w:sz w:val="28"/>
+          <w:szCs w:val="28"/>
+        </w:rPr>
+      </w:pPr>
     </w:p>
     <w:p>
       <w:pPr>
@@ -4464,18 +4563,49 @@
           <w:ilvl w:val="0"/>
           <w:numId w:val="1"/>
         </w:numPr>
+        <w:rPr>
+          <w:b/>
+          <w:sz w:val="28"/>
+          <w:szCs w:val="28"/>
+        </w:rPr>
       </w:pPr>
       <w:proofErr w:type="spellStart"/>
       <w:r>
+        <w:rPr>
+          <w:b/>
+          <w:sz w:val="28"/>
+          <w:szCs w:val="28"/>
+        </w:rPr>
         <w:t>Enigma</w:t>
       </w:r>
       <w:proofErr w:type="spellEnd"/>
       <w:r>
+        <w:rPr>
+          <w:b/>
+          <w:sz w:val="28"/>
+          <w:szCs w:val="28"/>
+        </w:rPr>
         <w:t xml:space="preserve"> : </w:t>
       </w:r>
       <w:r>
+        <w:rPr>
+          <w:b/>
+          <w:sz w:val="28"/>
+          <w:szCs w:val="28"/>
+        </w:rPr>
         <w:t>Simulation informatique</w:t>
       </w:r>
+    </w:p>
+    <w:p>
+      <w:pPr>
+        <w:pStyle w:val="Paragraphedeliste"/>
+        <w:ind w:left="360"/>
+        <w:rPr>
+          <w:b/>
+          <w:sz w:val="28"/>
+          <w:szCs w:val="28"/>
+        </w:rPr>
+      </w:pPr>
     </w:p>
     <w:p>
       <w:pPr>
@@ -4486,7 +4616,13 @@
         </w:numPr>
       </w:pPr>
       <w:r>
-        <w:t>Architecture du programme (</w:t>
+        <w:t>Organisation</w:t>
+      </w:r>
+      <w:r>
+        <w:t xml:space="preserve"> du </w:t>
+      </w:r>
+      <w:r>
+        <w:t xml:space="preserve">projet (architecture </w:t>
       </w:r>
       <w:proofErr w:type="spellStart"/>
       <w:r>
@@ -4494,7 +4630,7 @@
       </w:r>
       <w:proofErr w:type="spellEnd"/>
       <w:r>
-        <w:t>, méthodes de travail ?)</w:t>
+        <w:t>, méthodes de travail)</w:t>
       </w:r>
     </w:p>
     <w:p>
@@ -4544,21 +4680,58 @@
     <w:p>
       <w:pPr>
         <w:pStyle w:val="Paragraphedeliste"/>
+        <w:ind w:left="792"/>
+      </w:pPr>
+    </w:p>
+    <w:p>
+      <w:pPr>
+        <w:pStyle w:val="Paragraphedeliste"/>
         <w:numPr>
           <w:ilvl w:val="0"/>
           <w:numId w:val="1"/>
         </w:numPr>
+        <w:rPr>
+          <w:b/>
+          <w:sz w:val="28"/>
+          <w:szCs w:val="28"/>
+        </w:rPr>
       </w:pPr>
       <w:r>
-        <w:t>Manuel utilisateur ?</w:t>
+        <w:rPr>
+          <w:b/>
+          <w:sz w:val="28"/>
+          <w:szCs w:val="28"/>
+        </w:rPr>
+        <w:t>Manuel utilisateur </w:t>
       </w:r>
     </w:p>
     <w:p>
       <w:pPr>
         <w:pStyle w:val="Paragraphedeliste"/>
         <w:ind w:left="360"/>
+        <w:rPr>
+          <w:b/>
+          <w:sz w:val="28"/>
+          <w:szCs w:val="28"/>
+        </w:rPr>
+      </w:pPr>
+    </w:p>
+    <w:p>
+      <w:pPr>
+        <w:pStyle w:val="Paragraphedeliste"/>
+        <w:ind w:left="360"/>
+        <w:rPr>
+          <w:b/>
+          <w:sz w:val="28"/>
+          <w:szCs w:val="28"/>
+        </w:rPr>
       </w:pPr>
       <w:r>
+        <w:rPr>
+          <w:b/>
+          <w:sz w:val="28"/>
+          <w:szCs w:val="28"/>
+        </w:rPr>
         <w:t>Conclusion</w:t>
       </w:r>
     </w:p>
@@ -4566,12 +4739,31 @@
       <w:pPr>
         <w:pStyle w:val="Paragraphedeliste"/>
         <w:ind w:left="360"/>
+        <w:rPr>
+          <w:b/>
+          <w:sz w:val="28"/>
+          <w:szCs w:val="28"/>
+        </w:rPr>
+      </w:pPr>
+    </w:p>
+    <w:p>
+      <w:pPr>
+        <w:pStyle w:val="Paragraphedeliste"/>
+        <w:ind w:left="360"/>
+        <w:rPr>
+          <w:b/>
+          <w:sz w:val="28"/>
+          <w:szCs w:val="28"/>
+        </w:rPr>
       </w:pPr>
       <w:r>
+        <w:rPr>
+          <w:b/>
+          <w:sz w:val="28"/>
+          <w:szCs w:val="28"/>
+        </w:rPr>
         <w:t>Annexes</w:t>
       </w:r>
-      <w:bookmarkStart w:id="0" w:name="_GoBack"/>
-      <w:bookmarkEnd w:id="0"/>
     </w:p>
     <w:sectPr>
       <w:headerReference w:type="even" r:id="rId11"/>
@@ -5655,7 +5847,7 @@
 </file>
 
 <file path=customXml/itemProps3.xml><?xml version="1.0" encoding="utf-8"?>
-<ds:datastoreItem xmlns:ds="http://schemas.openxmlformats.org/officeDocument/2006/customXml" ds:itemID="{9AB1C237-C629-40EE-B329-643CEA8902B8}">
+<ds:datastoreItem xmlns:ds="http://schemas.openxmlformats.org/officeDocument/2006/customXml" ds:itemID="{3E138841-C5DB-4FEE-BEC6-31F6727643D4}">
   <ds:schemaRefs>
     <ds:schemaRef ds:uri="http://schemas.openxmlformats.org/officeDocument/2006/bibliography"/>
   </ds:schemaRefs>

</xml_diff>